<commit_message>
add things to reuniao-04-06
</commit_message>
<xml_diff>
--- a/docs/reuniao-04-06/reuniao-040621.docx
+++ b/docs/reuniao-04-06/reuniao-040621.docx
@@ -1,6 +1,6 @@
 
 <file path=word/document.xml><?xml version="1.0" encoding="utf-8"?>
-<w:document xmlns:wpc="http://schemas.microsoft.com/office/word/2010/wordprocessingCanvas" xmlns:cx="http://schemas.microsoft.com/office/drawing/2014/chartex" xmlns:cx1="http://schemas.microsoft.com/office/drawing/2015/9/8/chartex" xmlns:cx2="http://schemas.microsoft.com/office/drawing/2015/10/21/chartex" xmlns:cx3="http://schemas.microsoft.com/office/drawing/2016/5/9/chartex" xmlns:cx4="http://schemas.microsoft.com/office/drawing/2016/5/10/chartex" xmlns:cx5="http://schemas.microsoft.com/office/drawing/2016/5/11/chartex" xmlns:cx6="http://schemas.microsoft.com/office/drawing/2016/5/12/chartex" xmlns:cx7="http://schemas.microsoft.com/office/drawing/2016/5/13/chartex" xmlns:cx8="http://schemas.microsoft.com/office/drawing/2016/5/14/chartex" xmlns:mc="http://schemas.openxmlformats.org/markup-compatibility/2006" xmlns:aink="http://schemas.microsoft.com/office/drawing/2016/ink" xmlns:am3d="http://schemas.microsoft.com/office/drawing/2017/model3d" xmlns:o="urn:schemas-microsoft-com:office:office" xmlns:r="http://schemas.openxmlformats.org/officeDocument/2006/relationships" xmlns:m="http://schemas.openxmlformats.org/officeDocument/2006/math" xmlns:v="urn:schemas-microsoft-com:vml" xmlns:wp14="http://schemas.microsoft.com/office/word/2010/wordprocessingDrawing" xmlns:wp="http://schemas.openxmlformats.org/drawingml/2006/wordprocessingDrawing" xmlns:w10="urn:schemas-microsoft-com:office:word" xmlns:w="http://schemas.openxmlformats.org/wordprocessingml/2006/main" xmlns:w14="http://schemas.microsoft.com/office/word/2010/wordml" xmlns:w15="http://schemas.microsoft.com/office/word/2012/wordml" xmlns:w16cex="http://schemas.microsoft.com/office/word/2018/wordml/cex" xmlns:w16cid="http://schemas.microsoft.com/office/word/2016/wordml/cid" xmlns:w16="http://schemas.microsoft.com/office/word/2018/wordml" xmlns:w16sdtdh="http://schemas.microsoft.com/office/word/2020/wordml/sdtdatahash" xmlns:w16se="http://schemas.microsoft.com/office/word/2015/wordml/symex" xmlns:wpg="http://schemas.microsoft.com/office/word/2010/wordprocessingGroup" xmlns:wpi="http://schemas.microsoft.com/office/word/2010/wordprocessingInk" xmlns:wne="http://schemas.microsoft.com/office/word/2006/wordml" xmlns:wps="http://schemas.microsoft.com/office/word/2010/wordprocessingShape" mc:Ignorable="w14 w15 w16se w16cid w16 w16cex w16sdtdh wp14">
+<w:document xmlns:wpc="http://schemas.microsoft.com/office/word/2010/wordprocessingCanvas" xmlns:cx="http://schemas.microsoft.com/office/drawing/2014/chartex" xmlns:cx1="http://schemas.microsoft.com/office/drawing/2015/9/8/chartex" xmlns:cx2="http://schemas.microsoft.com/office/drawing/2015/10/21/chartex" xmlns:cx3="http://schemas.microsoft.com/office/drawing/2016/5/9/chartex" xmlns:cx4="http://schemas.microsoft.com/office/drawing/2016/5/10/chartex" xmlns:cx5="http://schemas.microsoft.com/office/drawing/2016/5/11/chartex" xmlns:cx6="http://schemas.microsoft.com/office/drawing/2016/5/12/chartex" xmlns:cx7="http://schemas.microsoft.com/office/drawing/2016/5/13/chartex" xmlns:cx8="http://schemas.microsoft.com/office/drawing/2016/5/14/chartex" xmlns:mc="http://schemas.openxmlformats.org/markup-compatibility/2006" xmlns:aink="http://schemas.microsoft.com/office/drawing/2016/ink" xmlns:am3d="http://schemas.microsoft.com/office/drawing/2017/model3d" xmlns:o="urn:schemas-microsoft-com:office:office" xmlns:r="http://schemas.openxmlformats.org/officeDocument/2006/relationships" xmlns:m="http://schemas.openxmlformats.org/officeDocument/2006/math" xmlns:v="urn:schemas-microsoft-com:vml" xmlns:wp14="http://schemas.microsoft.com/office/word/2010/wordprocessingDrawing" xmlns:wp="http://schemas.openxmlformats.org/drawingml/2006/wordprocessingDrawing" xmlns:w10="urn:schemas-microsoft-com:office:word" xmlns:w="http://schemas.openxmlformats.org/wordprocessingml/2006/main" xmlns:w14="http://schemas.microsoft.com/office/word/2010/wordml" xmlns:w15="http://schemas.microsoft.com/office/word/2012/wordml" xmlns:w16cex="http://schemas.microsoft.com/office/word/2018/wordml/cex" xmlns:w16cid="http://schemas.microsoft.com/office/word/2016/wordml/cid" xmlns:w16="http://schemas.microsoft.com/office/word/2018/wordml" xmlns:w16se="http://schemas.microsoft.com/office/word/2015/wordml/symex" xmlns:wpg="http://schemas.microsoft.com/office/word/2010/wordprocessingGroup" xmlns:wpi="http://schemas.microsoft.com/office/word/2010/wordprocessingInk" xmlns:wne="http://schemas.microsoft.com/office/word/2006/wordml" xmlns:wps="http://schemas.microsoft.com/office/word/2010/wordprocessingShape" mc:Ignorable="w14 w15 w16se w16cid w16 w16cex wp14">
   <w:body>
     <w:p>
       <w:pPr>
@@ -861,7 +861,327 @@
           <w:szCs w:val="24"/>
           <w:lang w:val="pt-PT"/>
         </w:rPr>
-        <w:t>Apesar de ainda não termos o teste de execução realizado começamos desde já a tentar implementar a página inicial da aplicação.</w:t>
+        <w:t xml:space="preserve">Apesar de ainda não termos o teste de </w:t>
+      </w:r>
+      <w:r>
+        <w:rPr>
+          <w:sz w:val="24"/>
+          <w:szCs w:val="24"/>
+          <w:lang w:val="pt-PT"/>
+        </w:rPr>
+        <w:t>usabilidade</w:t>
+      </w:r>
+      <w:r>
+        <w:rPr>
+          <w:sz w:val="24"/>
+          <w:szCs w:val="24"/>
+          <w:lang w:val="pt-PT"/>
+        </w:rPr>
+        <w:t xml:space="preserve"> realizado começamos desde já a tentar implementar a página inicial da aplicação</w:t>
+      </w:r>
+      <w:r>
+        <w:rPr>
+          <w:sz w:val="24"/>
+          <w:szCs w:val="24"/>
+          <w:lang w:val="pt-PT"/>
+        </w:rPr>
+        <w:t xml:space="preserve"> e o </w:t>
+      </w:r>
+      <w:proofErr w:type="spellStart"/>
+      <w:r>
+        <w:rPr>
+          <w:sz w:val="24"/>
+          <w:szCs w:val="24"/>
+          <w:lang w:val="pt-PT"/>
+        </w:rPr>
+        <w:t>sign</w:t>
+      </w:r>
+      <w:proofErr w:type="spellEnd"/>
+      <w:r>
+        <w:rPr>
+          <w:sz w:val="24"/>
+          <w:szCs w:val="24"/>
+          <w:lang w:val="pt-PT"/>
+        </w:rPr>
+        <w:t xml:space="preserve"> in e o </w:t>
+      </w:r>
+      <w:proofErr w:type="spellStart"/>
+      <w:r>
+        <w:rPr>
+          <w:sz w:val="24"/>
+          <w:szCs w:val="24"/>
+          <w:lang w:val="pt-PT"/>
+        </w:rPr>
+        <w:t>sign</w:t>
+      </w:r>
+      <w:proofErr w:type="spellEnd"/>
+      <w:r>
+        <w:rPr>
+          <w:sz w:val="24"/>
+          <w:szCs w:val="24"/>
+          <w:lang w:val="pt-PT"/>
+        </w:rPr>
+        <w:t xml:space="preserve"> out. A ideia parte do desenho do </w:t>
+      </w:r>
+      <w:proofErr w:type="spellStart"/>
+      <w:r>
+        <w:rPr>
+          <w:sz w:val="24"/>
+          <w:szCs w:val="24"/>
+          <w:lang w:val="pt-PT"/>
+        </w:rPr>
+        <w:t>figma</w:t>
+      </w:r>
+      <w:proofErr w:type="spellEnd"/>
+      <w:r>
+        <w:rPr>
+          <w:sz w:val="24"/>
+          <w:szCs w:val="24"/>
+          <w:lang w:val="pt-PT"/>
+        </w:rPr>
+        <w:t xml:space="preserve"> que fizemos e só fizemos estas páginas porque o resto pode sofrer bastantes alterações com os testes de usabilidade. Ainda não está em modo </w:t>
+      </w:r>
+      <w:proofErr w:type="spellStart"/>
+      <w:r>
+        <w:rPr>
+          <w:sz w:val="24"/>
+          <w:szCs w:val="24"/>
+          <w:lang w:val="pt-PT"/>
+        </w:rPr>
+        <w:t>responsive</w:t>
+      </w:r>
+      <w:proofErr w:type="spellEnd"/>
+      <w:r>
+        <w:rPr>
+          <w:sz w:val="24"/>
+          <w:szCs w:val="24"/>
+          <w:lang w:val="pt-PT"/>
+        </w:rPr>
+        <w:t xml:space="preserve">, ou seja, a página ainda não se molda ao tamanho do ecrã. </w:t>
+      </w:r>
+    </w:p>
+    <w:p>
+      <w:pPr>
+        <w:rPr>
+          <w:sz w:val="24"/>
+          <w:szCs w:val="24"/>
+          <w:lang w:val="pt-PT"/>
+        </w:rPr>
+      </w:pPr>
+    </w:p>
+    <w:p>
+      <w:pPr>
+        <w:rPr>
+          <w:sz w:val="24"/>
+          <w:szCs w:val="24"/>
+          <w:lang w:val="pt-PT"/>
+        </w:rPr>
+      </w:pPr>
+    </w:p>
+    <w:p>
+      <w:pPr>
+        <w:rPr>
+          <w:sz w:val="24"/>
+          <w:szCs w:val="24"/>
+          <w:lang w:val="pt-PT"/>
+        </w:rPr>
+      </w:pPr>
+      <w:r>
+        <w:rPr>
+          <w:sz w:val="24"/>
+          <w:szCs w:val="24"/>
+          <w:lang w:val="pt-PT"/>
+        </w:rPr>
+        <w:lastRenderedPageBreak/>
+        <w:t xml:space="preserve">A </w:t>
+      </w:r>
+      <w:proofErr w:type="spellStart"/>
+      <w:r>
+        <w:rPr>
+          <w:sz w:val="24"/>
+          <w:szCs w:val="24"/>
+          <w:lang w:val="pt-PT"/>
+        </w:rPr>
+        <w:t>home</w:t>
+      </w:r>
+      <w:proofErr w:type="spellEnd"/>
+      <w:r>
+        <w:rPr>
+          <w:sz w:val="24"/>
+          <w:szCs w:val="24"/>
+          <w:lang w:val="pt-PT"/>
+        </w:rPr>
+        <w:t xml:space="preserve"> </w:t>
+      </w:r>
+      <w:proofErr w:type="spellStart"/>
+      <w:r>
+        <w:rPr>
+          <w:sz w:val="24"/>
+          <w:szCs w:val="24"/>
+          <w:lang w:val="pt-PT"/>
+        </w:rPr>
+        <w:t>page</w:t>
+      </w:r>
+      <w:proofErr w:type="spellEnd"/>
+      <w:r>
+        <w:rPr>
+          <w:sz w:val="24"/>
+          <w:szCs w:val="24"/>
+          <w:lang w:val="pt-PT"/>
+        </w:rPr>
+        <w:t>:</w:t>
+      </w:r>
+    </w:p>
+    <w:p>
+      <w:pPr>
+        <w:rPr>
+          <w:sz w:val="24"/>
+          <w:szCs w:val="24"/>
+          <w:lang w:val="pt-PT"/>
+        </w:rPr>
+      </w:pPr>
+      <w:r>
+        <w:rPr>
+          <w:noProof/>
+          <w:sz w:val="24"/>
+          <w:szCs w:val="24"/>
+          <w:lang w:val="pt-PT"/>
+        </w:rPr>
+        <w:drawing>
+          <wp:inline distT="0" distB="0" distL="0" distR="0" wp14:anchorId="0A1ADC0A" wp14:editId="6579D33F">
+            <wp:extent cx="5731510" cy="3089910"/>
+            <wp:effectExtent l="0" t="0" r="0" b="0"/>
+            <wp:docPr id="1" name="Picture 1" descr="Graphical user interface, application&#10;&#10;Description automatically generated"/>
+            <wp:cNvGraphicFramePr>
+              <a:graphicFrameLocks xmlns:a="http://schemas.openxmlformats.org/drawingml/2006/main" noChangeAspect="1"/>
+            </wp:cNvGraphicFramePr>
+            <a:graphic xmlns:a="http://schemas.openxmlformats.org/drawingml/2006/main">
+              <a:graphicData uri="http://schemas.openxmlformats.org/drawingml/2006/picture">
+                <pic:pic xmlns:pic="http://schemas.openxmlformats.org/drawingml/2006/picture">
+                  <pic:nvPicPr>
+                    <pic:cNvPr id="1" name="Picture 1" descr="Graphical user interface, application&#10;&#10;Description automatically generated"/>
+                    <pic:cNvPicPr/>
+                  </pic:nvPicPr>
+                  <pic:blipFill>
+                    <a:blip r:embed="rId6" cstate="print">
+                      <a:extLst>
+                        <a:ext uri="{28A0092B-C50C-407E-A947-70E740481C1C}">
+                          <a14:useLocalDpi xmlns:a14="http://schemas.microsoft.com/office/drawing/2010/main" val="0"/>
+                        </a:ext>
+                      </a:extLst>
+                    </a:blip>
+                    <a:stretch>
+                      <a:fillRect/>
+                    </a:stretch>
+                  </pic:blipFill>
+                  <pic:spPr>
+                    <a:xfrm>
+                      <a:off x="0" y="0"/>
+                      <a:ext cx="5731510" cy="3089910"/>
+                    </a:xfrm>
+                    <a:prstGeom prst="rect">
+                      <a:avLst/>
+                    </a:prstGeom>
+                  </pic:spPr>
+                </pic:pic>
+              </a:graphicData>
+            </a:graphic>
+          </wp:inline>
+        </w:drawing>
+      </w:r>
+    </w:p>
+    <w:p>
+      <w:pPr>
+        <w:rPr>
+          <w:sz w:val="24"/>
+          <w:szCs w:val="24"/>
+          <w:lang w:val="pt-PT"/>
+        </w:rPr>
+      </w:pPr>
+    </w:p>
+    <w:p>
+      <w:pPr>
+        <w:rPr>
+          <w:sz w:val="24"/>
+          <w:szCs w:val="24"/>
+          <w:lang w:val="pt-PT"/>
+        </w:rPr>
+      </w:pPr>
+      <w:proofErr w:type="spellStart"/>
+      <w:r>
+        <w:rPr>
+          <w:sz w:val="24"/>
+          <w:szCs w:val="24"/>
+          <w:lang w:val="pt-PT"/>
+        </w:rPr>
+        <w:t>Sign</w:t>
+      </w:r>
+      <w:proofErr w:type="spellEnd"/>
+      <w:r>
+        <w:rPr>
+          <w:sz w:val="24"/>
+          <w:szCs w:val="24"/>
+          <w:lang w:val="pt-PT"/>
+        </w:rPr>
+        <w:t xml:space="preserve"> in:</w:t>
+      </w:r>
+    </w:p>
+    <w:p>
+      <w:pPr>
+        <w:rPr>
+          <w:sz w:val="24"/>
+          <w:szCs w:val="24"/>
+          <w:lang w:val="pt-PT"/>
+        </w:rPr>
+      </w:pPr>
+      <w:r>
+        <w:rPr>
+          <w:noProof/>
+          <w:sz w:val="24"/>
+          <w:szCs w:val="24"/>
+          <w:lang w:val="pt-PT"/>
+        </w:rPr>
+        <w:drawing>
+          <wp:inline distT="0" distB="0" distL="0" distR="0" wp14:anchorId="5CBAC37D" wp14:editId="5B2700A6">
+            <wp:extent cx="5731510" cy="3071495"/>
+            <wp:effectExtent l="0" t="0" r="0" b="1905"/>
+            <wp:docPr id="2" name="Picture 2" descr="Graphical user interface, application, Word&#10;&#10;Description automatically generated"/>
+            <wp:cNvGraphicFramePr>
+              <a:graphicFrameLocks xmlns:a="http://schemas.openxmlformats.org/drawingml/2006/main" noChangeAspect="1"/>
+            </wp:cNvGraphicFramePr>
+            <a:graphic xmlns:a="http://schemas.openxmlformats.org/drawingml/2006/main">
+              <a:graphicData uri="http://schemas.openxmlformats.org/drawingml/2006/picture">
+                <pic:pic xmlns:pic="http://schemas.openxmlformats.org/drawingml/2006/picture">
+                  <pic:nvPicPr>
+                    <pic:cNvPr id="2" name="Picture 2" descr="Graphical user interface, application, Word&#10;&#10;Description automatically generated"/>
+                    <pic:cNvPicPr/>
+                  </pic:nvPicPr>
+                  <pic:blipFill>
+                    <a:blip r:embed="rId7" cstate="print">
+                      <a:extLst>
+                        <a:ext uri="{28A0092B-C50C-407E-A947-70E740481C1C}">
+                          <a14:useLocalDpi xmlns:a14="http://schemas.microsoft.com/office/drawing/2010/main" val="0"/>
+                        </a:ext>
+                      </a:extLst>
+                    </a:blip>
+                    <a:stretch>
+                      <a:fillRect/>
+                    </a:stretch>
+                  </pic:blipFill>
+                  <pic:spPr>
+                    <a:xfrm>
+                      <a:off x="0" y="0"/>
+                      <a:ext cx="5731510" cy="3071495"/>
+                    </a:xfrm>
+                    <a:prstGeom prst="rect">
+                      <a:avLst/>
+                    </a:prstGeom>
+                  </pic:spPr>
+                </pic:pic>
+              </a:graphicData>
+            </a:graphic>
+          </wp:inline>
+        </w:drawing>
       </w:r>
     </w:p>
     <w:sectPr>
@@ -875,7 +1195,7 @@
 </file>
 
 <file path=word/styles.xml><?xml version="1.0" encoding="utf-8"?>
-<w:styles xmlns:mc="http://schemas.openxmlformats.org/markup-compatibility/2006" xmlns:r="http://schemas.openxmlformats.org/officeDocument/2006/relationships" xmlns:w="http://schemas.openxmlformats.org/wordprocessingml/2006/main" xmlns:w14="http://schemas.microsoft.com/office/word/2010/wordml" xmlns:w15="http://schemas.microsoft.com/office/word/2012/wordml" xmlns:w16cex="http://schemas.microsoft.com/office/word/2018/wordml/cex" xmlns:w16cid="http://schemas.microsoft.com/office/word/2016/wordml/cid" xmlns:w16="http://schemas.microsoft.com/office/word/2018/wordml" xmlns:w16sdtdh="http://schemas.microsoft.com/office/word/2020/wordml/sdtdatahash" xmlns:w16se="http://schemas.microsoft.com/office/word/2015/wordml/symex" mc:Ignorable="w14 w15 w16se w16cid w16 w16cex w16sdtdh">
+<w:styles xmlns:mc="http://schemas.openxmlformats.org/markup-compatibility/2006" xmlns:r="http://schemas.openxmlformats.org/officeDocument/2006/relationships" xmlns:w="http://schemas.openxmlformats.org/wordprocessingml/2006/main" xmlns:w14="http://schemas.microsoft.com/office/word/2010/wordml" xmlns:w15="http://schemas.microsoft.com/office/word/2012/wordml" xmlns:w16cex="http://schemas.microsoft.com/office/word/2018/wordml/cex" xmlns:w16cid="http://schemas.microsoft.com/office/word/2016/wordml/cid" xmlns:w16="http://schemas.microsoft.com/office/word/2018/wordml" xmlns:w16se="http://schemas.microsoft.com/office/word/2015/wordml/symex" mc:Ignorable="w14 w15 w16se w16cid w16 w16cex">
   <w:docDefaults>
     <w:rPrDefault>
       <w:rPr>
@@ -1273,13 +1593,13 @@
     <w:name w:val="Normal"/>
     <w:qFormat/>
   </w:style>
-  <w:style w:type="character" w:default="1" w:styleId="Tipodeletrapredefinidodopargrafo">
+  <w:style w:type="character" w:default="1" w:styleId="DefaultParagraphFont">
     <w:name w:val="Default Paragraph Font"/>
     <w:uiPriority w:val="1"/>
     <w:semiHidden/>
     <w:unhideWhenUsed/>
   </w:style>
-  <w:style w:type="table" w:default="1" w:styleId="Tabelanormal">
+  <w:style w:type="table" w:default="1" w:styleId="TableNormal">
     <w:name w:val="Normal Table"/>
     <w:uiPriority w:val="99"/>
     <w:semiHidden/>
@@ -1294,15 +1614,15 @@
       </w:tblCellMar>
     </w:tblPr>
   </w:style>
-  <w:style w:type="numbering" w:default="1" w:styleId="Semlista">
+  <w:style w:type="numbering" w:default="1" w:styleId="NoList">
     <w:name w:val="No List"/>
     <w:uiPriority w:val="99"/>
     <w:semiHidden/>
     <w:unhideWhenUsed/>
   </w:style>
-  <w:style w:type="character" w:styleId="Refdecomentrio">
+  <w:style w:type="character" w:styleId="CommentReference">
     <w:name w:val="annotation reference"/>
-    <w:basedOn w:val="Tipodeletrapredefinidodopargrafo"/>
+    <w:basedOn w:val="DefaultParagraphFont"/>
     <w:uiPriority w:val="99"/>
     <w:semiHidden/>
     <w:unhideWhenUsed/>
@@ -1312,10 +1632,10 @@
       <w:szCs w:val="16"/>
     </w:rPr>
   </w:style>
-  <w:style w:type="paragraph" w:styleId="Textodecomentrio">
+  <w:style w:type="paragraph" w:styleId="CommentText">
     <w:name w:val="annotation text"/>
     <w:basedOn w:val="Normal"/>
-    <w:link w:val="TextodecomentrioCarter"/>
+    <w:link w:val="CommentTextChar"/>
     <w:uiPriority w:val="99"/>
     <w:semiHidden/>
     <w:unhideWhenUsed/>
@@ -1328,10 +1648,10 @@
       <w:szCs w:val="20"/>
     </w:rPr>
   </w:style>
-  <w:style w:type="character" w:customStyle="1" w:styleId="TextodecomentrioCarter">
-    <w:name w:val="Texto de comentário Caráter"/>
-    <w:basedOn w:val="Tipodeletrapredefinidodopargrafo"/>
-    <w:link w:val="Textodecomentrio"/>
+  <w:style w:type="character" w:customStyle="1" w:styleId="CommentTextChar">
+    <w:name w:val="Comment Text Char"/>
+    <w:basedOn w:val="DefaultParagraphFont"/>
+    <w:link w:val="CommentText"/>
     <w:uiPriority w:val="99"/>
     <w:semiHidden/>
     <w:rsid w:val="00932982"/>
@@ -1340,11 +1660,11 @@
       <w:szCs w:val="20"/>
     </w:rPr>
   </w:style>
-  <w:style w:type="paragraph" w:styleId="Assuntodecomentrio">
+  <w:style w:type="paragraph" w:styleId="CommentSubject">
     <w:name w:val="annotation subject"/>
-    <w:basedOn w:val="Textodecomentrio"/>
-    <w:next w:val="Textodecomentrio"/>
-    <w:link w:val="AssuntodecomentrioCarter"/>
+    <w:basedOn w:val="CommentText"/>
+    <w:next w:val="CommentText"/>
+    <w:link w:val="CommentSubjectChar"/>
     <w:uiPriority w:val="99"/>
     <w:semiHidden/>
     <w:unhideWhenUsed/>
@@ -1354,10 +1674,10 @@
       <w:bCs/>
     </w:rPr>
   </w:style>
-  <w:style w:type="character" w:customStyle="1" w:styleId="AssuntodecomentrioCarter">
-    <w:name w:val="Assunto de comentário Caráter"/>
-    <w:basedOn w:val="TextodecomentrioCarter"/>
-    <w:link w:val="Assuntodecomentrio"/>
+  <w:style w:type="character" w:customStyle="1" w:styleId="CommentSubjectChar">
+    <w:name w:val="Comment Subject Char"/>
+    <w:basedOn w:val="CommentTextChar"/>
+    <w:link w:val="CommentSubject"/>
     <w:uiPriority w:val="99"/>
     <w:semiHidden/>
     <w:rsid w:val="00932982"/>

</xml_diff>